<commit_message>
new IC's after dropping bad factors
</commit_message>
<xml_diff>
--- a/IC/variable names.docx
+++ b/IC/variable names.docx
@@ -67,12 +67,23 @@
             <w:tcW w:w="3117" w:type="dxa"/>
           </w:tcPr>
           <w:p>
-            <w:proofErr w:type="spellStart"/>
-            <w:r>
+            <w:pPr>
+              <w:rPr>
+                <w:color w:val="FF0000"/>
+              </w:rPr>
+            </w:pPr>
+            <w:proofErr w:type="spellStart"/>
+            <w:r>
+              <w:rPr>
+                <w:color w:val="FF0000"/>
+              </w:rPr>
               <w:t>BEst</w:t>
             </w:r>
             <w:proofErr w:type="spellEnd"/>
             <w:r>
+              <w:rPr>
+                <w:color w:val="FF0000"/>
+              </w:rPr>
               <w:t xml:space="preserve"> P/Bk</w:t>
             </w:r>
           </w:p>
@@ -82,8 +93,16 @@
             <w:tcW w:w="3117" w:type="dxa"/>
           </w:tcPr>
           <w:p>
-            <w:proofErr w:type="spellStart"/>
-            <w:r>
+            <w:pPr>
+              <w:rPr>
+                <w:color w:val="FF0000"/>
+              </w:rPr>
+            </w:pPr>
+            <w:proofErr w:type="spellStart"/>
+            <w:r>
+              <w:rPr>
+                <w:color w:val="FF0000"/>
+              </w:rPr>
               <w:t>fpb</w:t>
             </w:r>
             <w:proofErr w:type="spellEnd"/>
@@ -162,12 +181,23 @@
             <w:tcW w:w="3117" w:type="dxa"/>
           </w:tcPr>
           <w:p>
-            <w:proofErr w:type="spellStart"/>
-            <w:r>
+            <w:pPr>
+              <w:rPr>
+                <w:color w:val="FF0000"/>
+              </w:rPr>
+            </w:pPr>
+            <w:proofErr w:type="spellStart"/>
+            <w:r>
+              <w:rPr>
+                <w:color w:val="FF0000"/>
+              </w:rPr>
               <w:t>BEst</w:t>
             </w:r>
             <w:proofErr w:type="spellEnd"/>
             <w:r>
+              <w:rPr>
+                <w:color w:val="FF0000"/>
+              </w:rPr>
               <w:t xml:space="preserve"> P/E Next Year</w:t>
             </w:r>
           </w:p>
@@ -177,8 +207,16 @@
             <w:tcW w:w="3117" w:type="dxa"/>
           </w:tcPr>
           <w:p>
-            <w:proofErr w:type="spellStart"/>
-            <w:r>
+            <w:pPr>
+              <w:rPr>
+                <w:color w:val="FF0000"/>
+              </w:rPr>
+            </w:pPr>
+            <w:proofErr w:type="spellStart"/>
+            <w:r>
+              <w:rPr>
+                <w:color w:val="FF0000"/>
+              </w:rPr>
               <w:t>fpe</w:t>
             </w:r>
             <w:proofErr w:type="spellEnd"/>
@@ -305,12 +343,23 @@
             <w:tcW w:w="3117" w:type="dxa"/>
           </w:tcPr>
           <w:p>
-            <w:proofErr w:type="spellStart"/>
-            <w:r>
+            <w:pPr>
+              <w:rPr>
+                <w:color w:val="FF0000"/>
+              </w:rPr>
+            </w:pPr>
+            <w:proofErr w:type="spellStart"/>
+            <w:r>
+              <w:rPr>
+                <w:color w:val="FF0000"/>
+              </w:rPr>
               <w:t>BEst</w:t>
             </w:r>
             <w:proofErr w:type="spellEnd"/>
             <w:r>
+              <w:rPr>
+                <w:color w:val="FF0000"/>
+              </w:rPr>
               <w:t xml:space="preserve"> Est Long Term Growth</w:t>
             </w:r>
           </w:p>
@@ -320,8 +369,16 @@
             <w:tcW w:w="3117" w:type="dxa"/>
           </w:tcPr>
           <w:p>
-            <w:proofErr w:type="spellStart"/>
-            <w:r>
+            <w:pPr>
+              <w:rPr>
+                <w:color w:val="FF0000"/>
+              </w:rPr>
+            </w:pPr>
+            <w:proofErr w:type="spellStart"/>
+            <w:r>
+              <w:rPr>
+                <w:color w:val="FF0000"/>
+              </w:rPr>
               <w:t>lgro</w:t>
             </w:r>
             <w:proofErr w:type="spellEnd"/>
@@ -408,7 +465,15 @@
             <w:tcW w:w="3117" w:type="dxa"/>
           </w:tcPr>
           <w:p>
-            <w:r>
+            <w:pPr>
+              <w:rPr>
+                <w:color w:val="FF0000"/>
+              </w:rPr>
+            </w:pPr>
+            <w:r>
+              <w:rPr>
+                <w:color w:val="FF0000"/>
+              </w:rPr>
               <w:t>Gross Margin Adjusted</w:t>
             </w:r>
           </w:p>
@@ -418,8 +483,16 @@
             <w:tcW w:w="3117" w:type="dxa"/>
           </w:tcPr>
           <w:p>
-            <w:proofErr w:type="spellStart"/>
-            <w:r>
+            <w:pPr>
+              <w:rPr>
+                <w:color w:val="FF0000"/>
+              </w:rPr>
+            </w:pPr>
+            <w:proofErr w:type="spellStart"/>
+            <w:r>
+              <w:rPr>
+                <w:color w:val="FF0000"/>
+              </w:rPr>
               <w:t>gmar</w:t>
             </w:r>
             <w:proofErr w:type="spellEnd"/>
@@ -572,22 +645,30 @@
           <w:tcPr>
             <w:tcW w:w="3116" w:type="dxa"/>
           </w:tcPr>
-          <w:p>
-            <w:bookmarkStart w:id="0" w:name="_GoBack"/>
-            <w:bookmarkEnd w:id="0"/>
-          </w:p>
-        </w:tc>
-        <w:tc>
-          <w:tcPr>
-            <w:tcW w:w="3117" w:type="dxa"/>
-          </w:tcPr>
-          <w:p>
-            <w:proofErr w:type="spellStart"/>
-            <w:r>
+          <w:p/>
+        </w:tc>
+        <w:tc>
+          <w:tcPr>
+            <w:tcW w:w="3117" w:type="dxa"/>
+          </w:tcPr>
+          <w:p>
+            <w:pPr>
+              <w:rPr>
+                <w:color w:val="FF0000"/>
+              </w:rPr>
+            </w:pPr>
+            <w:proofErr w:type="spellStart"/>
+            <w:r>
+              <w:rPr>
+                <w:color w:val="FF0000"/>
+              </w:rPr>
               <w:t>BEst</w:t>
             </w:r>
             <w:proofErr w:type="spellEnd"/>
             <w:r>
+              <w:rPr>
+                <w:color w:val="FF0000"/>
+              </w:rPr>
               <w:t xml:space="preserve"> Analyst Rating</w:t>
             </w:r>
           </w:p>
@@ -597,11 +678,22 @@
             <w:tcW w:w="3117" w:type="dxa"/>
           </w:tcPr>
           <w:p>
-            <w:proofErr w:type="spellStart"/>
-            <w:r>
+            <w:pPr>
+              <w:rPr>
+                <w:color w:val="FF0000"/>
+              </w:rPr>
+            </w:pPr>
+            <w:proofErr w:type="spellStart"/>
+            <w:r>
+              <w:rPr>
+                <w:color w:val="FF0000"/>
+              </w:rPr>
               <w:t>a</w:t>
             </w:r>
             <w:r>
+              <w:rPr>
+                <w:color w:val="FF0000"/>
+              </w:rPr>
               <w:t>r</w:t>
             </w:r>
             <w:proofErr w:type="spellEnd"/>
@@ -684,7 +776,15 @@
             <w:tcW w:w="3117" w:type="dxa"/>
           </w:tcPr>
           <w:p>
-            <w:r>
+            <w:pPr>
+              <w:rPr>
+                <w:color w:val="FF0000"/>
+              </w:rPr>
+            </w:pPr>
+            <w:r>
+              <w:rPr>
+                <w:color w:val="FF0000"/>
+              </w:rPr>
               <w:t>Total Analyst Recommendations</w:t>
             </w:r>
           </w:p>
@@ -694,10 +794,21 @@
             <w:tcW w:w="3117" w:type="dxa"/>
           </w:tcPr>
           <w:p>
-            <w:r>
+            <w:pPr>
+              <w:rPr>
+                <w:color w:val="FF0000"/>
+              </w:rPr>
+            </w:pPr>
+            <w:r>
+              <w:rPr>
+                <w:color w:val="FF0000"/>
+              </w:rPr>
               <w:t>t</w:t>
             </w:r>
             <w:r>
+              <w:rPr>
+                <w:color w:val="FF0000"/>
+              </w:rPr>
               <w:t>ar</w:t>
             </w:r>
           </w:p>
@@ -715,7 +826,15 @@
             <w:tcW w:w="3117" w:type="dxa"/>
           </w:tcPr>
           <w:p>
-            <w:r>
+            <w:pPr>
+              <w:rPr>
+                <w:color w:val="FF0000"/>
+              </w:rPr>
+            </w:pPr>
+            <w:r>
+              <w:rPr>
+                <w:color w:val="FF0000"/>
+              </w:rPr>
               <w:t>Recommendation Consensus</w:t>
             </w:r>
           </w:p>
@@ -725,10 +844,21 @@
             <w:tcW w:w="3117" w:type="dxa"/>
           </w:tcPr>
           <w:p>
-            <w:r>
+            <w:pPr>
+              <w:rPr>
+                <w:color w:val="FF0000"/>
+              </w:rPr>
+            </w:pPr>
+            <w:r>
+              <w:rPr>
+                <w:color w:val="FF0000"/>
+              </w:rPr>
               <w:t>a</w:t>
             </w:r>
             <w:r>
+              <w:rPr>
+                <w:color w:val="FF0000"/>
+              </w:rPr>
               <w:t>c</w:t>
             </w:r>
           </w:p>
@@ -814,7 +944,15 @@
             <w:tcW w:w="3117" w:type="dxa"/>
           </w:tcPr>
           <w:p>
-            <w:r>
+            <w:pPr>
+              <w:rPr>
+                <w:color w:val="FF0000"/>
+              </w:rPr>
+            </w:pPr>
+            <w:r>
+              <w:rPr>
+                <w:color w:val="FF0000"/>
+              </w:rPr>
               <w:t>Average Bid Ask Spread Percentage</w:t>
             </w:r>
           </w:p>
@@ -824,10 +962,21 @@
             <w:tcW w:w="3117" w:type="dxa"/>
           </w:tcPr>
           <w:p>
-            <w:r>
+            <w:pPr>
+              <w:rPr>
+                <w:color w:val="FF0000"/>
+              </w:rPr>
+            </w:pPr>
+            <w:r>
+              <w:rPr>
+                <w:color w:val="FF0000"/>
+              </w:rPr>
               <w:t>s</w:t>
             </w:r>
             <w:r>
+              <w:rPr>
+                <w:color w:val="FF0000"/>
+              </w:rPr>
               <w:t>pread</w:t>
             </w:r>
           </w:p>
@@ -904,6 +1053,9 @@
         <w:tc>
           <w:tcPr>
             <w:tcW w:w="3116" w:type="dxa"/>
+            <w:tcBorders>
+              <w:bottom w:val="single" w:sz="4" w:space="0" w:color="auto"/>
+            </w:tcBorders>
           </w:tcPr>
           <w:p>
             <w:r>
@@ -914,6 +1066,9 @@
         <w:tc>
           <w:tcPr>
             <w:tcW w:w="3117" w:type="dxa"/>
+            <w:tcBorders>
+              <w:bottom w:val="single" w:sz="4" w:space="0" w:color="auto"/>
+            </w:tcBorders>
           </w:tcPr>
           <w:p>
             <w:r>
@@ -924,6 +1079,9 @@
         <w:tc>
           <w:tcPr>
             <w:tcW w:w="3117" w:type="dxa"/>
+            <w:tcBorders>
+              <w:bottom w:val="single" w:sz="4" w:space="0" w:color="auto"/>
+            </w:tcBorders>
           </w:tcPr>
           <w:p>
             <w:r>
@@ -936,6 +1094,7 @@
         <w:tc>
           <w:tcPr>
             <w:tcW w:w="3116" w:type="dxa"/>
+            <w:shd w:val="clear" w:color="auto" w:fill="FFFF00"/>
           </w:tcPr>
           <w:p>
             <w:r>
@@ -946,6 +1105,7 @@
         <w:tc>
           <w:tcPr>
             <w:tcW w:w="3117" w:type="dxa"/>
+            <w:shd w:val="clear" w:color="auto" w:fill="FFFF00"/>
           </w:tcPr>
           <w:p>
             <w:r>
@@ -956,6 +1116,7 @@
         <w:tc>
           <w:tcPr>
             <w:tcW w:w="3117" w:type="dxa"/>
+            <w:shd w:val="clear" w:color="auto" w:fill="FFFF00"/>
           </w:tcPr>
           <w:p>
             <w:r>
@@ -968,6 +1129,7 @@
         <w:tc>
           <w:tcPr>
             <w:tcW w:w="3116" w:type="dxa"/>
+            <w:shd w:val="clear" w:color="auto" w:fill="FFFF00"/>
           </w:tcPr>
           <w:p>
             <w:r>
@@ -978,6 +1140,7 @@
         <w:tc>
           <w:tcPr>
             <w:tcW w:w="3117" w:type="dxa"/>
+            <w:shd w:val="clear" w:color="auto" w:fill="FFFF00"/>
           </w:tcPr>
           <w:p>
             <w:proofErr w:type="spellStart"/>
@@ -1050,6 +1213,7 @@
         <w:tc>
           <w:tcPr>
             <w:tcW w:w="3117" w:type="dxa"/>
+            <w:shd w:val="clear" w:color="auto" w:fill="FFFF00"/>
           </w:tcPr>
           <w:p>
             <w:proofErr w:type="spellStart"/>
@@ -1064,6 +1228,7 @@
         <w:tc>
           <w:tcPr>
             <w:tcW w:w="3116" w:type="dxa"/>
+            <w:shd w:val="clear" w:color="auto" w:fill="FFFF00"/>
           </w:tcPr>
           <w:p>
             <w:r>
@@ -1074,6 +1239,7 @@
         <w:tc>
           <w:tcPr>
             <w:tcW w:w="3117" w:type="dxa"/>
+            <w:shd w:val="clear" w:color="auto" w:fill="FFFF00"/>
           </w:tcPr>
           <w:p>
             <w:r>
@@ -1084,6 +1250,7 @@
         <w:tc>
           <w:tcPr>
             <w:tcW w:w="3117" w:type="dxa"/>
+            <w:shd w:val="clear" w:color="auto" w:fill="FFFF00"/>
           </w:tcPr>
           <w:p>
             <w:r>
@@ -1093,7 +1260,10 @@
         </w:tc>
       </w:tr>
     </w:tbl>
-    <w:p/>
+    <w:p>
+      <w:bookmarkStart w:id="0" w:name="_GoBack"/>
+      <w:bookmarkEnd w:id="0"/>
+    </w:p>
     <w:sectPr>
       <w:pgSz w:w="12240" w:h="15840"/>
       <w:pgMar w:top="1440" w:right="1440" w:bottom="1440" w:left="1440" w:header="720" w:footer="720" w:gutter="0"/>
@@ -1102,6 +1272,126 @@
     </w:sectPr>
   </w:body>
 </w:document>
+</file>
+
+<file path=word/numbering.xml><?xml version="1.0" encoding="utf-8"?>
+<w:numbering xmlns:wpc="http://schemas.microsoft.com/office/word/2010/wordprocessingCanvas" xmlns:cx="http://schemas.microsoft.com/office/drawing/2014/chartex" xmlns:mc="http://schemas.openxmlformats.org/markup-compatibility/2006" xmlns:o="urn:schemas-microsoft-com:office:office" xmlns:r="http://schemas.openxmlformats.org/officeDocument/2006/relationships" xmlns:m="http://schemas.openxmlformats.org/officeDocument/2006/math" xmlns:v="urn:schemas-microsoft-com:vml" xmlns:wp14="http://schemas.microsoft.com/office/word/2010/wordprocessingDrawing" xmlns:wp="http://schemas.openxmlformats.org/drawingml/2006/wordprocessingDrawing" xmlns:w10="urn:schemas-microsoft-com:office:word" xmlns:w="http://schemas.openxmlformats.org/wordprocessingml/2006/main" xmlns:w14="http://schemas.microsoft.com/office/word/2010/wordml" xmlns:w15="http://schemas.microsoft.com/office/word/2012/wordml" xmlns:w16se="http://schemas.microsoft.com/office/word/2015/wordml/symex" xmlns:wpg="http://schemas.microsoft.com/office/word/2010/wordprocessingGroup" xmlns:wpi="http://schemas.microsoft.com/office/word/2010/wordprocessingInk" xmlns:wne="http://schemas.microsoft.com/office/word/2006/wordml" xmlns:wps="http://schemas.microsoft.com/office/word/2010/wordprocessingShape" mc:Ignorable="w14 w15 w16se wp14">
+  <w:abstractNum w:abstractNumId="0" w15:restartNumberingAfterBreak="0">
+    <w:nsid w:val="07946C1E"/>
+    <w:multiLevelType w:val="hybridMultilevel"/>
+    <w:tmpl w:val="4F80661E"/>
+    <w:lvl w:ilvl="0" w:tplc="0BB6803E">
+      <w:numFmt w:val="bullet"/>
+      <w:lvlText w:val=""/>
+      <w:lvlJc w:val="left"/>
+      <w:pPr>
+        <w:ind w:left="720" w:hanging="360"/>
+      </w:pPr>
+      <w:rPr>
+        <w:rFonts w:ascii="Symbol" w:eastAsiaTheme="minorEastAsia" w:hAnsi="Symbol" w:cstheme="minorBidi" w:hint="default"/>
+      </w:rPr>
+    </w:lvl>
+    <w:lvl w:ilvl="1" w:tplc="04090003" w:tentative="1">
+      <w:start w:val="1"/>
+      <w:numFmt w:val="bullet"/>
+      <w:lvlText w:val="o"/>
+      <w:lvlJc w:val="left"/>
+      <w:pPr>
+        <w:ind w:left="1440" w:hanging="360"/>
+      </w:pPr>
+      <w:rPr>
+        <w:rFonts w:ascii="Courier New" w:hAnsi="Courier New" w:cs="Courier New" w:hint="default"/>
+      </w:rPr>
+    </w:lvl>
+    <w:lvl w:ilvl="2" w:tplc="04090005" w:tentative="1">
+      <w:start w:val="1"/>
+      <w:numFmt w:val="bullet"/>
+      <w:lvlText w:val=""/>
+      <w:lvlJc w:val="left"/>
+      <w:pPr>
+        <w:ind w:left="2160" w:hanging="360"/>
+      </w:pPr>
+      <w:rPr>
+        <w:rFonts w:ascii="Wingdings" w:hAnsi="Wingdings" w:hint="default"/>
+      </w:rPr>
+    </w:lvl>
+    <w:lvl w:ilvl="3" w:tplc="04090001" w:tentative="1">
+      <w:start w:val="1"/>
+      <w:numFmt w:val="bullet"/>
+      <w:lvlText w:val=""/>
+      <w:lvlJc w:val="left"/>
+      <w:pPr>
+        <w:ind w:left="2880" w:hanging="360"/>
+      </w:pPr>
+      <w:rPr>
+        <w:rFonts w:ascii="Symbol" w:hAnsi="Symbol" w:hint="default"/>
+      </w:rPr>
+    </w:lvl>
+    <w:lvl w:ilvl="4" w:tplc="04090003" w:tentative="1">
+      <w:start w:val="1"/>
+      <w:numFmt w:val="bullet"/>
+      <w:lvlText w:val="o"/>
+      <w:lvlJc w:val="left"/>
+      <w:pPr>
+        <w:ind w:left="3600" w:hanging="360"/>
+      </w:pPr>
+      <w:rPr>
+        <w:rFonts w:ascii="Courier New" w:hAnsi="Courier New" w:cs="Courier New" w:hint="default"/>
+      </w:rPr>
+    </w:lvl>
+    <w:lvl w:ilvl="5" w:tplc="04090005" w:tentative="1">
+      <w:start w:val="1"/>
+      <w:numFmt w:val="bullet"/>
+      <w:lvlText w:val=""/>
+      <w:lvlJc w:val="left"/>
+      <w:pPr>
+        <w:ind w:left="4320" w:hanging="360"/>
+      </w:pPr>
+      <w:rPr>
+        <w:rFonts w:ascii="Wingdings" w:hAnsi="Wingdings" w:hint="default"/>
+      </w:rPr>
+    </w:lvl>
+    <w:lvl w:ilvl="6" w:tplc="04090001" w:tentative="1">
+      <w:start w:val="1"/>
+      <w:numFmt w:val="bullet"/>
+      <w:lvlText w:val=""/>
+      <w:lvlJc w:val="left"/>
+      <w:pPr>
+        <w:ind w:left="5040" w:hanging="360"/>
+      </w:pPr>
+      <w:rPr>
+        <w:rFonts w:ascii="Symbol" w:hAnsi="Symbol" w:hint="default"/>
+      </w:rPr>
+    </w:lvl>
+    <w:lvl w:ilvl="7" w:tplc="04090003" w:tentative="1">
+      <w:start w:val="1"/>
+      <w:numFmt w:val="bullet"/>
+      <w:lvlText w:val="o"/>
+      <w:lvlJc w:val="left"/>
+      <w:pPr>
+        <w:ind w:left="5760" w:hanging="360"/>
+      </w:pPr>
+      <w:rPr>
+        <w:rFonts w:ascii="Courier New" w:hAnsi="Courier New" w:cs="Courier New" w:hint="default"/>
+      </w:rPr>
+    </w:lvl>
+    <w:lvl w:ilvl="8" w:tplc="04090005" w:tentative="1">
+      <w:start w:val="1"/>
+      <w:numFmt w:val="bullet"/>
+      <w:lvlText w:val=""/>
+      <w:lvlJc w:val="left"/>
+      <w:pPr>
+        <w:ind w:left="6480" w:hanging="360"/>
+      </w:pPr>
+      <w:rPr>
+        <w:rFonts w:ascii="Wingdings" w:hAnsi="Wingdings" w:hint="default"/>
+      </w:rPr>
+    </w:lvl>
+  </w:abstractNum>
+  <w:num w:numId="1">
+    <w:abstractNumId w:val="0"/>
+  </w:num>
+</w:numbering>
 </file>
 
 <file path=word/styles.xml><?xml version="1.0" encoding="utf-8"?>
@@ -1544,6 +1834,17 @@
       </w:tblBorders>
     </w:tblPr>
   </w:style>
+  <w:style w:type="paragraph" w:styleId="ListParagraph">
+    <w:name w:val="List Paragraph"/>
+    <w:basedOn w:val="Normal"/>
+    <w:uiPriority w:val="34"/>
+    <w:qFormat/>
+    <w:rsid w:val="00DF392B"/>
+    <w:pPr>
+      <w:ind w:left="720"/>
+      <w:contextualSpacing/>
+    </w:pPr>
+  </w:style>
 </w:styles>
 </file>
 
@@ -1806,4 +2107,16 @@
     </a:ext>
   </a:extLst>
 </a:theme>
+</file>
+
+<file path=customXml/item1.xml><?xml version="1.0" encoding="utf-8"?>
+<b:Sources xmlns:b="http://schemas.openxmlformats.org/officeDocument/2006/bibliography" xmlns="http://schemas.openxmlformats.org/officeDocument/2006/bibliography" SelectedStyle="\APASixthEditionOfficeOnline.xsl" StyleName="APA" Version="6"/>
+</file>
+
+<file path=customXml/itemProps1.xml><?xml version="1.0" encoding="utf-8"?>
+<ds:datastoreItem xmlns:ds="http://schemas.openxmlformats.org/officeDocument/2006/customXml" ds:itemID="{7F8EF5B5-4B38-45FE-8FAC-1F303DEEC60B}">
+  <ds:schemaRefs>
+    <ds:schemaRef ds:uri="http://schemas.openxmlformats.org/officeDocument/2006/bibliography"/>
+  </ds:schemaRefs>
+</ds:datastoreItem>
 </file>
</xml_diff>